<commit_message>
Updated CV and personal information
</commit_message>
<xml_diff>
--- a/assets/Ali_Ahmed_Resume.docx
+++ b/assets/Ali_Ahmed_Resume.docx
@@ -71,7 +71,6 @@
           <w:showingPlcHdr/>
           <w15:appearance w15:val="hidden"/>
         </w:sdtPr>
-        <w:sdtEndPr/>
         <w:sdtContent>
           <w:r>
             <w:rPr>
@@ -108,7 +107,6 @@
           <w:showingPlcHdr/>
           <w15:appearance w15:val="hidden"/>
         </w:sdtPr>
-        <w:sdtEndPr/>
         <w:sdtContent>
           <w:r>
             <w:rPr>
@@ -168,7 +166,6 @@
           <w:showingPlcHdr/>
           <w15:appearance w15:val="hidden"/>
         </w:sdtPr>
-        <w:sdtEndPr/>
         <w:sdtContent>
           <w:r>
             <w:rPr>
@@ -218,34 +215,40 @@
     </w:p>
     <w:p>
       <w:pPr>
-        <w:rPr>
-          <w:rFonts w:cstheme="minorHAnsi"/>
-          <w:color w:val="000000" w:themeColor="text1"/>
-        </w:rPr>
-      </w:pPr>
-      <w:r>
-        <w:rPr>
-          <w:rFonts w:cstheme="minorHAnsi"/>
-          <w:color w:val="000000" w:themeColor="text1"/>
+        <w:pStyle w:val="Heading2"/>
+        <w:rPr>
+          <w:rFonts w:asciiTheme="minorHAnsi" w:eastAsiaTheme="minorHAnsi" w:hAnsiTheme="minorHAnsi" w:cstheme="minorHAnsi"/>
+          <w:color w:val="000000" w:themeColor="text1"/>
+          <w:sz w:val="22"/>
           <w:szCs w:val="16"/>
         </w:rPr>
-        <w:t>A self-motivated individual currently studying for a BSc in Software Engineering at the Manchester Metropolitan University. A quick learner with</w:t>
-      </w:r>
-      <w:r>
-        <w:rPr>
-          <w:rFonts w:cstheme="minorHAnsi"/>
-          <w:color w:val="000000" w:themeColor="text1"/>
+      </w:pPr>
+      <w:r>
+        <w:rPr>
+          <w:rFonts w:asciiTheme="minorHAnsi" w:eastAsiaTheme="minorHAnsi" w:hAnsiTheme="minorHAnsi" w:cstheme="minorHAnsi"/>
+          <w:color w:val="000000" w:themeColor="text1"/>
+          <w:sz w:val="22"/>
           <w:szCs w:val="16"/>
         </w:rPr>
-        <w:t xml:space="preserve"> strong</w:t>
-      </w:r>
-      <w:r>
-        <w:rPr>
-          <w:rFonts w:cstheme="minorHAnsi"/>
-          <w:color w:val="000000" w:themeColor="text1"/>
+        <w:t xml:space="preserve">A self-motivated and ambitious BSc Software Engineering student at Manchester Metropolitan University, I excel in quickly </w:t>
+      </w:r>
+      <w:r>
+        <w:rPr>
+          <w:rFonts w:asciiTheme="minorHAnsi" w:eastAsiaTheme="minorHAnsi" w:hAnsiTheme="minorHAnsi" w:cstheme="minorHAnsi"/>
+          <w:color w:val="000000" w:themeColor="text1"/>
+          <w:sz w:val="22"/>
           <w:szCs w:val="16"/>
         </w:rPr>
-        <w:t xml:space="preserve"> attention to detail, and always enjoys gaining new skills. I am a hardworking individual with a can-do attitude and a willingness to learn. My future goal is to work in the IT industry as a full-stack developer.</w:t>
+        <w:t xml:space="preserve">learning </w:t>
+      </w:r>
+      <w:r>
+        <w:rPr>
+          <w:rFonts w:asciiTheme="minorHAnsi" w:eastAsiaTheme="minorHAnsi" w:hAnsiTheme="minorHAnsi" w:cstheme="minorHAnsi"/>
+          <w:color w:val="000000" w:themeColor="text1"/>
+          <w:sz w:val="22"/>
+          <w:szCs w:val="16"/>
+        </w:rPr>
+        <w:t>new skills and possess a keen attention to detail. My aspiration is to become a full-stack developer, leveraging my strong problem-solving abilities and proactive attitude. Committed to continuous learning and excellence, I aim to apply my knowledge and experience to make significant contributions in the field of technology.</w:t>
       </w:r>
     </w:p>
     <w:p>
@@ -287,83 +290,56 @@
           <w:rFonts w:cstheme="minorHAnsi"/>
           <w:color w:val="000000" w:themeColor="text1"/>
         </w:rPr>
-        <w:t>Call centre customer advisor – Sky (Jun 2022 – Current)</w:t>
-      </w:r>
-    </w:p>
-    <w:p>
-      <w:pPr>
-        <w:rPr>
-          <w:rFonts w:cstheme="minorHAnsi"/>
-          <w:color w:val="000000" w:themeColor="text1"/>
-        </w:rPr>
-      </w:pPr>
-      <w:r>
-        <w:rPr>
-          <w:rFonts w:cstheme="minorHAnsi"/>
-          <w:color w:val="000000" w:themeColor="text1"/>
-        </w:rPr>
-        <w:t xml:space="preserve">Currently working as a Call Centre Customer Advisor at Sky, where I utilise problem-solving skills to resolve customer issues and provide support with a variety of tasks. Responsibilities include using specialised tools, making sales, answering customer enquiries, and ensuring compliance with data protection laws. Additionally, I educate customers on the use of digital self-serve options, and </w:t>
-      </w:r>
-      <w:r>
-        <w:rPr>
-          <w:rFonts w:cstheme="minorHAnsi"/>
-          <w:color w:val="000000" w:themeColor="text1"/>
-        </w:rPr>
-        <w:t>always</w:t>
-      </w:r>
-      <w:r>
-        <w:rPr>
-          <w:rFonts w:cstheme="minorHAnsi"/>
-          <w:color w:val="000000" w:themeColor="text1"/>
-        </w:rPr>
-        <w:t xml:space="preserve"> </w:t>
-      </w:r>
-      <w:r>
-        <w:rPr>
-          <w:rFonts w:cstheme="minorHAnsi"/>
-          <w:color w:val="000000" w:themeColor="text1"/>
-        </w:rPr>
-        <w:t>act with integrity</w:t>
-      </w:r>
-      <w:r>
-        <w:rPr>
-          <w:rFonts w:cstheme="minorHAnsi"/>
-          <w:color w:val="000000" w:themeColor="text1"/>
-        </w:rPr>
-        <w:t>.</w:t>
-      </w:r>
-    </w:p>
-    <w:p>
-      <w:pPr>
-        <w:pStyle w:val="Heading3"/>
-        <w:rPr>
-          <w:rFonts w:cstheme="minorHAnsi"/>
-          <w:color w:val="000000" w:themeColor="text1"/>
-        </w:rPr>
-      </w:pPr>
-      <w:r>
-        <w:rPr>
-          <w:rFonts w:cstheme="minorHAnsi"/>
-          <w:color w:val="000000" w:themeColor="text1"/>
-        </w:rPr>
-        <w:t xml:space="preserve">Crew member – </w:t>
-      </w:r>
-      <w:r>
-        <w:rPr>
-          <w:rStyle w:val="SubtleReference"/>
-          <w:rFonts w:cstheme="minorHAnsi"/>
-          <w:b/>
-          <w:smallCaps w:val="0"/>
-          <w:color w:val="000000" w:themeColor="text1"/>
-        </w:rPr>
-        <w:t>McDonalds (</w:t>
-      </w:r>
-      <w:r>
-        <w:rPr>
-          <w:rFonts w:cstheme="minorHAnsi"/>
-          <w:color w:val="000000" w:themeColor="text1"/>
-        </w:rPr>
-        <w:t>Nov 2018 – JuN 2022)</w:t>
+        <w:t xml:space="preserve">Industrial PlAcement Software Engineer </w:t>
+      </w:r>
+      <w:r>
+        <w:rPr>
+          <w:rFonts w:cstheme="minorHAnsi"/>
+          <w:color w:val="000000" w:themeColor="text1"/>
+        </w:rPr>
+        <w:t xml:space="preserve">– </w:t>
+      </w:r>
+      <w:r>
+        <w:rPr>
+          <w:rFonts w:cstheme="minorHAnsi"/>
+          <w:color w:val="000000" w:themeColor="text1"/>
+        </w:rPr>
+        <w:t xml:space="preserve">Lloyd’s Banking Group </w:t>
+      </w:r>
+      <w:r>
+        <w:rPr>
+          <w:rFonts w:cstheme="minorHAnsi"/>
+          <w:color w:val="000000" w:themeColor="text1"/>
+        </w:rPr>
+        <w:t>(Jun 202</w:t>
+      </w:r>
+      <w:r>
+        <w:rPr>
+          <w:rFonts w:cstheme="minorHAnsi"/>
+          <w:color w:val="000000" w:themeColor="text1"/>
+        </w:rPr>
+        <w:t>3</w:t>
+      </w:r>
+      <w:r>
+        <w:rPr>
+          <w:rFonts w:cstheme="minorHAnsi"/>
+          <w:color w:val="000000" w:themeColor="text1"/>
+        </w:rPr>
+        <w:t xml:space="preserve"> –</w:t>
+      </w:r>
+      <w:r>
+        <w:rPr>
+          <w:rFonts w:cstheme="minorHAnsi"/>
+          <w:color w:val="000000" w:themeColor="text1"/>
+        </w:rPr>
+        <w:t xml:space="preserve"> Current</w:t>
+      </w:r>
+      <w:r>
+        <w:rPr>
+          <w:rFonts w:cstheme="minorHAnsi"/>
+          <w:color w:val="000000" w:themeColor="text1"/>
+        </w:rPr>
+        <w:t>)</w:t>
       </w:r>
     </w:p>
     <w:p>
@@ -375,6 +351,7 @@
           <w:caps w:val="0"/>
           <w:color w:val="000000" w:themeColor="text1"/>
           <w:szCs w:val="22"/>
+          <w:lang w:val="en-GB"/>
         </w:rPr>
       </w:pPr>
       <w:r>
@@ -384,16 +361,65 @@
           <w:caps w:val="0"/>
           <w:color w:val="000000" w:themeColor="text1"/>
           <w:szCs w:val="22"/>
-        </w:rPr>
-        <w:t>Previously worked as a part-time Crew Member at McDonald's. Responsibilities included food and drink preparation, customer service, cash handling, and stock management. I received Employee of the Month and Employee of the Quarter awards. This experience helped me develop my ability to work well under pressure and improve my teamwork and communication skills.</w:t>
+          <w:lang w:val="en-GB"/>
+        </w:rPr>
+        <w:t xml:space="preserve">Since June 2023, as an Industrial Placement Software Engineer at Lloyd’s Banking Group, </w:t>
+      </w:r>
+      <w:r>
+        <w:rPr>
+          <w:rFonts w:eastAsiaTheme="minorHAnsi" w:cstheme="minorHAnsi"/>
+          <w:b w:val="0"/>
+          <w:caps w:val="0"/>
+          <w:color w:val="000000" w:themeColor="text1"/>
+          <w:szCs w:val="22"/>
+          <w:lang w:val="en-GB"/>
+        </w:rPr>
+        <w:t xml:space="preserve">I have </w:t>
+      </w:r>
+      <w:r>
+        <w:rPr>
+          <w:rFonts w:eastAsiaTheme="minorHAnsi" w:cstheme="minorHAnsi"/>
+          <w:b w:val="0"/>
+          <w:caps w:val="0"/>
+          <w:color w:val="000000" w:themeColor="text1"/>
+          <w:szCs w:val="22"/>
+          <w:lang w:val="en-GB"/>
+        </w:rPr>
+        <w:t>played a key role in enhancing our cyber-protection</w:t>
+      </w:r>
+      <w:r>
+        <w:rPr>
+          <w:rFonts w:eastAsiaTheme="minorHAnsi" w:cstheme="minorHAnsi"/>
+          <w:b w:val="0"/>
+          <w:caps w:val="0"/>
+          <w:color w:val="000000" w:themeColor="text1"/>
+          <w:szCs w:val="22"/>
+          <w:lang w:val="en-GB"/>
+        </w:rPr>
+        <w:t xml:space="preserve"> processes</w:t>
+      </w:r>
+      <w:r>
+        <w:rPr>
+          <w:rFonts w:eastAsiaTheme="minorHAnsi" w:cstheme="minorHAnsi"/>
+          <w:b w:val="0"/>
+          <w:caps w:val="0"/>
+          <w:color w:val="000000" w:themeColor="text1"/>
+          <w:szCs w:val="22"/>
+          <w:lang w:val="en-GB"/>
+        </w:rPr>
+        <w:t>. My work focuses on developing automated solutions, streamlining processes, and resolving complex issues, significantly boosting efficiency and compliance. This has directly contributed to faster, more efficient cyber operations, ensuring robust protection of the organization's digital assets.</w:t>
       </w:r>
     </w:p>
     <w:p>
       <w:pPr>
         <w:pStyle w:val="Heading3"/>
         <w:rPr>
-          <w:rFonts w:cstheme="minorHAnsi"/>
-          <w:color w:val="000000" w:themeColor="text1"/>
+          <w:rFonts w:eastAsiaTheme="minorHAnsi" w:cstheme="minorHAnsi"/>
+          <w:b w:val="0"/>
+          <w:caps w:val="0"/>
+          <w:color w:val="000000" w:themeColor="text1"/>
+          <w:szCs w:val="22"/>
+          <w:lang w:val="en-GB"/>
         </w:rPr>
       </w:pPr>
     </w:p>
@@ -410,21 +436,87 @@
           <w:rFonts w:cstheme="minorHAnsi"/>
           <w:color w:val="000000" w:themeColor="text1"/>
         </w:rPr>
-        <w:t xml:space="preserve">IT Technician </w:t>
-      </w:r>
-      <w:r>
-        <w:rPr>
-          <w:rFonts w:cstheme="minorHAnsi"/>
-          <w:color w:val="000000" w:themeColor="text1"/>
-        </w:rPr>
-        <w:t>–</w:t>
-      </w:r>
-      <w:r>
-        <w:rPr>
-          <w:rFonts w:cstheme="minorHAnsi"/>
-          <w:color w:val="000000" w:themeColor="text1"/>
-        </w:rPr>
-        <w:t xml:space="preserve"> </w:t>
+        <w:t>Call centre customer advisor – Sky (Jun 2022 –</w:t>
+      </w:r>
+      <w:r>
+        <w:rPr>
+          <w:rFonts w:cstheme="minorHAnsi"/>
+          <w:color w:val="000000" w:themeColor="text1"/>
+        </w:rPr>
+        <w:t xml:space="preserve"> Jun 2023</w:t>
+      </w:r>
+      <w:r>
+        <w:rPr>
+          <w:rFonts w:cstheme="minorHAnsi"/>
+          <w:color w:val="000000" w:themeColor="text1"/>
+        </w:rPr>
+        <w:t>)</w:t>
+      </w:r>
+    </w:p>
+    <w:p>
+      <w:pPr>
+        <w:rPr>
+          <w:rFonts w:cstheme="minorHAnsi"/>
+          <w:color w:val="000000" w:themeColor="text1"/>
+        </w:rPr>
+      </w:pPr>
+      <w:r>
+        <w:rPr>
+          <w:rFonts w:cstheme="minorHAnsi"/>
+          <w:color w:val="000000" w:themeColor="text1"/>
+        </w:rPr>
+        <w:t>Worked</w:t>
+      </w:r>
+      <w:r>
+        <w:rPr>
+          <w:rFonts w:cstheme="minorHAnsi"/>
+          <w:color w:val="000000" w:themeColor="text1"/>
+        </w:rPr>
+        <w:t xml:space="preserve"> as a Call Centre Customer Advisor at Sky, where I utilise</w:t>
+      </w:r>
+      <w:r>
+        <w:rPr>
+          <w:rFonts w:cstheme="minorHAnsi"/>
+          <w:color w:val="000000" w:themeColor="text1"/>
+        </w:rPr>
+        <w:t>d</w:t>
+      </w:r>
+      <w:r>
+        <w:rPr>
+          <w:rFonts w:cstheme="minorHAnsi"/>
+          <w:color w:val="000000" w:themeColor="text1"/>
+        </w:rPr>
+        <w:t xml:space="preserve"> problem-solving skills to resolve customer issues and provide support with a variety of tasks. Responsibilities include</w:t>
+      </w:r>
+      <w:r>
+        <w:rPr>
+          <w:rFonts w:cstheme="minorHAnsi"/>
+          <w:color w:val="000000" w:themeColor="text1"/>
+        </w:rPr>
+        <w:t>d</w:t>
+      </w:r>
+      <w:r>
+        <w:rPr>
+          <w:rFonts w:cstheme="minorHAnsi"/>
+          <w:color w:val="000000" w:themeColor="text1"/>
+        </w:rPr>
+        <w:t xml:space="preserve"> using specialised tools, making sales, answering customer enquiries, and ensuring compliance with data protection laws. </w:t>
+      </w:r>
+    </w:p>
+    <w:p>
+      <w:pPr>
+        <w:pStyle w:val="Heading3"/>
+        <w:rPr>
+          <w:rFonts w:cstheme="minorHAnsi"/>
+          <w:color w:val="000000" w:themeColor="text1"/>
+        </w:rPr>
+      </w:pPr>
+      <w:r>
+        <w:rPr>
+          <w:rFonts w:cstheme="minorHAnsi"/>
+          <w:color w:val="000000" w:themeColor="text1"/>
+        </w:rPr>
+        <w:t xml:space="preserve">Crew member – </w:t>
       </w:r>
       <w:r>
         <w:rPr>
@@ -434,7 +526,88 @@
           <w:smallCaps w:val="0"/>
           <w:color w:val="000000" w:themeColor="text1"/>
         </w:rPr>
-        <w:t>T</w:t>
+        <w:t>McDonalds (</w:t>
+      </w:r>
+      <w:r>
+        <w:rPr>
+          <w:rFonts w:cstheme="minorHAnsi"/>
+          <w:color w:val="000000" w:themeColor="text1"/>
+        </w:rPr>
+        <w:t>Nov 2018 – JuN 2022)</w:t>
+      </w:r>
+    </w:p>
+    <w:p>
+      <w:pPr>
+        <w:pStyle w:val="Heading3"/>
+        <w:rPr>
+          <w:rFonts w:eastAsiaTheme="minorHAnsi" w:cstheme="minorHAnsi"/>
+          <w:b w:val="0"/>
+          <w:caps w:val="0"/>
+          <w:color w:val="000000" w:themeColor="text1"/>
+          <w:szCs w:val="22"/>
+        </w:rPr>
+      </w:pPr>
+      <w:r>
+        <w:rPr>
+          <w:rFonts w:eastAsiaTheme="minorHAnsi" w:cstheme="minorHAnsi"/>
+          <w:b w:val="0"/>
+          <w:caps w:val="0"/>
+          <w:color w:val="000000" w:themeColor="text1"/>
+          <w:szCs w:val="22"/>
+        </w:rPr>
+        <w:t>W</w:t>
+      </w:r>
+      <w:r>
+        <w:rPr>
+          <w:rFonts w:eastAsiaTheme="minorHAnsi" w:cstheme="minorHAnsi"/>
+          <w:b w:val="0"/>
+          <w:caps w:val="0"/>
+          <w:color w:val="000000" w:themeColor="text1"/>
+          <w:szCs w:val="22"/>
+        </w:rPr>
+        <w:t xml:space="preserve">orked as a part-time Crew Member at McDonald's. Responsibilities included food and drink preparation, customer service, cash handling, and stock management. I received Employee of the Month and Quarter awards. </w:t>
+      </w:r>
+    </w:p>
+    <w:p>
+      <w:pPr>
+        <w:pStyle w:val="Heading3"/>
+        <w:rPr>
+          <w:rFonts w:eastAsiaTheme="minorHAnsi" w:cstheme="minorHAnsi"/>
+          <w:b w:val="0"/>
+          <w:caps w:val="0"/>
+          <w:color w:val="000000" w:themeColor="text1"/>
+          <w:szCs w:val="22"/>
+        </w:rPr>
+      </w:pPr>
+    </w:p>
+    <w:p>
+      <w:pPr>
+        <w:pStyle w:val="Heading3"/>
+        <w:rPr>
+          <w:rFonts w:cstheme="minorHAnsi"/>
+          <w:color w:val="000000" w:themeColor="text1"/>
+        </w:rPr>
+      </w:pPr>
+      <w:r>
+        <w:rPr>
+          <w:rFonts w:cstheme="minorHAnsi"/>
+          <w:color w:val="000000" w:themeColor="text1"/>
+        </w:rPr>
+        <w:t xml:space="preserve">IT Technician </w:t>
+      </w:r>
+      <w:r>
+        <w:rPr>
+          <w:rFonts w:cstheme="minorHAnsi"/>
+          <w:color w:val="000000" w:themeColor="text1"/>
+        </w:rPr>
+        <w:t>–</w:t>
+      </w:r>
+      <w:r>
+        <w:rPr>
+          <w:rFonts w:cstheme="minorHAnsi"/>
+          <w:color w:val="000000" w:themeColor="text1"/>
+        </w:rPr>
+        <w:t xml:space="preserve"> </w:t>
       </w:r>
       <w:r>
         <w:rPr>
@@ -444,7 +617,7 @@
           <w:smallCaps w:val="0"/>
           <w:color w:val="000000" w:themeColor="text1"/>
         </w:rPr>
-        <w:t>en</w:t>
+        <w:t>T</w:t>
       </w:r>
       <w:r>
         <w:rPr>
@@ -454,7 +627,7 @@
           <w:smallCaps w:val="0"/>
           <w:color w:val="000000" w:themeColor="text1"/>
         </w:rPr>
-        <w:t xml:space="preserve"> </w:t>
+        <w:t>en</w:t>
       </w:r>
       <w:r>
         <w:rPr>
@@ -464,7 +637,7 @@
           <w:smallCaps w:val="0"/>
           <w:color w:val="000000" w:themeColor="text1"/>
         </w:rPr>
-        <w:t>computers</w:t>
+        <w:t xml:space="preserve"> </w:t>
       </w:r>
       <w:r>
         <w:rPr>
@@ -474,59 +647,7 @@
           <w:smallCaps w:val="0"/>
           <w:color w:val="000000" w:themeColor="text1"/>
         </w:rPr>
-        <w:t xml:space="preserve"> (</w:t>
-      </w:r>
-      <w:r>
-        <w:rPr>
-          <w:rFonts w:cstheme="minorHAnsi"/>
-          <w:color w:val="000000" w:themeColor="text1"/>
-        </w:rPr>
-        <w:t>OCT 2019 – July 2020)</w:t>
-      </w:r>
-    </w:p>
-    <w:p>
-      <w:pPr>
-        <w:rPr>
-          <w:rFonts w:cstheme="minorHAnsi"/>
-          <w:color w:val="000000" w:themeColor="text1"/>
-        </w:rPr>
-      </w:pPr>
-      <w:r>
-        <w:rPr>
-          <w:rFonts w:cstheme="minorHAnsi"/>
-          <w:color w:val="000000" w:themeColor="text1"/>
-        </w:rPr>
-        <w:t>Completed a work placement at Ten Computers as part of my BTEC studies, where I gained experience in computer diagnostics, hardware repair and replacement, software installation, stock management, and order processing. The fast-paced nature of the work helped me hone my problem-solving and decision-making skills.</w:t>
-      </w:r>
-    </w:p>
-    <w:p>
-      <w:pPr>
-        <w:pStyle w:val="Heading3"/>
-        <w:rPr>
-          <w:rFonts w:cstheme="minorHAnsi"/>
-          <w:color w:val="000000" w:themeColor="text1"/>
-        </w:rPr>
-      </w:pPr>
-      <w:r>
-        <w:rPr>
-          <w:rFonts w:cstheme="minorHAnsi"/>
-          <w:color w:val="000000" w:themeColor="text1"/>
-        </w:rPr>
-        <w:t xml:space="preserve">Front of the house staff Member </w:t>
-      </w:r>
-      <w:r>
-        <w:rPr>
-          <w:rFonts w:cstheme="minorHAnsi"/>
-          <w:color w:val="000000" w:themeColor="text1"/>
-        </w:rPr>
-        <w:t>–</w:t>
-      </w:r>
-      <w:r>
-        <w:rPr>
-          <w:rFonts w:cstheme="minorHAnsi"/>
-          <w:color w:val="000000" w:themeColor="text1"/>
-        </w:rPr>
-        <w:t xml:space="preserve"> </w:t>
+        <w:t>computers</w:t>
       </w:r>
       <w:r>
         <w:rPr>
@@ -536,7 +657,59 @@
           <w:smallCaps w:val="0"/>
           <w:color w:val="000000" w:themeColor="text1"/>
         </w:rPr>
-        <w:t>J</w:t>
+        <w:t xml:space="preserve"> (</w:t>
+      </w:r>
+      <w:r>
+        <w:rPr>
+          <w:rFonts w:cstheme="minorHAnsi"/>
+          <w:color w:val="000000" w:themeColor="text1"/>
+        </w:rPr>
+        <w:t>OCT 2019 – July 2020)</w:t>
+      </w:r>
+    </w:p>
+    <w:p>
+      <w:pPr>
+        <w:rPr>
+          <w:rFonts w:cstheme="minorHAnsi"/>
+          <w:color w:val="000000" w:themeColor="text1"/>
+        </w:rPr>
+      </w:pPr>
+      <w:r>
+        <w:rPr>
+          <w:rFonts w:cstheme="minorHAnsi"/>
+          <w:color w:val="000000" w:themeColor="text1"/>
+        </w:rPr>
+        <w:t xml:space="preserve">Completed a work placement at Ten Computers as part of my BTEC studies, where I gained experience in computer diagnostics, hardware repair and replacement, software installation, stock management, and order processing. </w:t>
+      </w:r>
+    </w:p>
+    <w:p>
+      <w:pPr>
+        <w:pStyle w:val="Heading3"/>
+        <w:rPr>
+          <w:rFonts w:cstheme="minorHAnsi"/>
+          <w:color w:val="000000" w:themeColor="text1"/>
+        </w:rPr>
+      </w:pPr>
+      <w:r>
+        <w:rPr>
+          <w:rFonts w:cstheme="minorHAnsi"/>
+          <w:color w:val="000000" w:themeColor="text1"/>
+        </w:rPr>
+        <w:t xml:space="preserve">Front of the house staff Member </w:t>
+      </w:r>
+      <w:r>
+        <w:rPr>
+          <w:rFonts w:cstheme="minorHAnsi"/>
+          <w:color w:val="000000" w:themeColor="text1"/>
+        </w:rPr>
+        <w:t>–</w:t>
+      </w:r>
+      <w:r>
+        <w:rPr>
+          <w:rFonts w:cstheme="minorHAnsi"/>
+          <w:color w:val="000000" w:themeColor="text1"/>
+        </w:rPr>
+        <w:t xml:space="preserve"> </w:t>
       </w:r>
       <w:r>
         <w:rPr>
@@ -546,7 +719,7 @@
           <w:smallCaps w:val="0"/>
           <w:color w:val="000000" w:themeColor="text1"/>
         </w:rPr>
-        <w:t>aipur</w:t>
+        <w:t>J</w:t>
       </w:r>
       <w:r>
         <w:rPr>
@@ -556,6 +729,16 @@
           <w:smallCaps w:val="0"/>
           <w:color w:val="000000" w:themeColor="text1"/>
         </w:rPr>
+        <w:t>aipur</w:t>
+      </w:r>
+      <w:r>
+        <w:rPr>
+          <w:rStyle w:val="SubtleReference"/>
+          <w:rFonts w:cstheme="minorHAnsi"/>
+          <w:b/>
+          <w:smallCaps w:val="0"/>
+          <w:color w:val="000000" w:themeColor="text1"/>
+        </w:rPr>
         <w:t xml:space="preserve"> Palace</w:t>
       </w:r>
       <w:r>
@@ -578,7 +761,7 @@
           <w:rFonts w:cstheme="minorHAnsi"/>
           <w:color w:val="000000" w:themeColor="text1"/>
         </w:rPr>
-        <w:t>Previously worked as a waiter at Jaipur Palace, where my responsibilities included cash handling, customer service, drink preparation, and maintaining restaurant cleanliness. I successfully introduced an online ordering system, leading to a 40% increase in overall sales.</w:t>
+        <w:t>As a waiter at Jaipur Palace, I managed customer service, cash handling, and drink preparation, and played a key role in launching an online ordering system that boosted sales by 40%.</w:t>
       </w:r>
     </w:p>
     <w:p>
@@ -635,7 +818,21 @@
           <w:rFonts w:cstheme="minorHAnsi"/>
           <w:color w:val="000000" w:themeColor="text1"/>
         </w:rPr>
-        <w:t>(Sep 2019 – Current)</w:t>
+        <w:t>(Sep 20</w:t>
+      </w:r>
+      <w:r>
+        <w:rPr>
+          <w:rFonts w:cstheme="minorHAnsi"/>
+          <w:color w:val="000000" w:themeColor="text1"/>
+        </w:rPr>
+        <w:t>21</w:t>
+      </w:r>
+      <w:r>
+        <w:rPr>
+          <w:rFonts w:cstheme="minorHAnsi"/>
+          <w:color w:val="000000" w:themeColor="text1"/>
+        </w:rPr>
+        <w:t xml:space="preserve"> – Current)</w:t>
       </w:r>
     </w:p>
     <w:p>
@@ -659,7 +856,62 @@
           <w:szCs w:val="22"/>
           <w:lang w:val="en-GB"/>
         </w:rPr>
-        <w:t>Achieved a First with an average grade of 87% across all modules in my first year of study. I was one of the few students to earn over 90% in both programming units and 100% in the Web development unit.</w:t>
+        <w:t>Achieved a First with an average grade of 8</w:t>
+      </w:r>
+      <w:r>
+        <w:rPr>
+          <w:rFonts w:eastAsiaTheme="minorHAnsi" w:cstheme="minorHAnsi"/>
+          <w:b w:val="0"/>
+          <w:caps w:val="0"/>
+          <w:color w:val="000000" w:themeColor="text1"/>
+          <w:szCs w:val="22"/>
+          <w:lang w:val="en-GB"/>
+        </w:rPr>
+        <w:t>5</w:t>
+      </w:r>
+      <w:r>
+        <w:rPr>
+          <w:rFonts w:eastAsiaTheme="minorHAnsi" w:cstheme="minorHAnsi"/>
+          <w:b w:val="0"/>
+          <w:caps w:val="0"/>
+          <w:color w:val="000000" w:themeColor="text1"/>
+          <w:szCs w:val="22"/>
+          <w:lang w:val="en-GB"/>
+        </w:rPr>
+        <w:t xml:space="preserve">% across all modules in my first </w:t>
+      </w:r>
+      <w:r>
+        <w:rPr>
+          <w:rFonts w:eastAsiaTheme="minorHAnsi" w:cstheme="minorHAnsi"/>
+          <w:b w:val="0"/>
+          <w:caps w:val="0"/>
+          <w:color w:val="000000" w:themeColor="text1"/>
+          <w:szCs w:val="22"/>
+          <w:lang w:val="en-GB"/>
+        </w:rPr>
+        <w:t xml:space="preserve">and second </w:t>
+      </w:r>
+      <w:r>
+        <w:rPr>
+          <w:rFonts w:eastAsiaTheme="minorHAnsi" w:cstheme="minorHAnsi"/>
+          <w:b w:val="0"/>
+          <w:caps w:val="0"/>
+          <w:color w:val="000000" w:themeColor="text1"/>
+          <w:szCs w:val="22"/>
+          <w:lang w:val="en-GB"/>
+        </w:rPr>
+        <w:t>year of study</w:t>
+      </w:r>
+      <w:r>
+        <w:rPr>
+          <w:rFonts w:eastAsiaTheme="minorHAnsi" w:cstheme="minorHAnsi"/>
+          <w:b w:val="0"/>
+          <w:caps w:val="0"/>
+          <w:color w:val="000000" w:themeColor="text1"/>
+          <w:szCs w:val="22"/>
+          <w:lang w:val="en-GB"/>
+        </w:rPr>
+        <w:t>.</w:t>
       </w:r>
     </w:p>
     <w:p>
@@ -944,7 +1196,35 @@
           <w:rFonts w:cstheme="minorHAnsi"/>
           <w:color w:val="000000" w:themeColor="text1"/>
         </w:rPr>
-        <w:t>HTML, CSS &amp; Bootstrap, JavaScript, JAVA, Vue, Node</w:t>
+        <w:t>HTML, CSS &amp; Bootstrap, JavaScript, J</w:t>
+      </w:r>
+      <w:r>
+        <w:rPr>
+          <w:rFonts w:cstheme="minorHAnsi"/>
+          <w:color w:val="000000" w:themeColor="text1"/>
+        </w:rPr>
+        <w:t>ava</w:t>
+      </w:r>
+      <w:r>
+        <w:rPr>
+          <w:rFonts w:cstheme="minorHAnsi"/>
+          <w:color w:val="000000" w:themeColor="text1"/>
+        </w:rPr>
+        <w:t>, Vue</w:t>
+      </w:r>
+      <w:r>
+        <w:rPr>
+          <w:rFonts w:cstheme="minorHAnsi"/>
+          <w:color w:val="000000" w:themeColor="text1"/>
+        </w:rPr>
+        <w:t xml:space="preserve"> JS</w:t>
+      </w:r>
+      <w:r>
+        <w:rPr>
+          <w:rFonts w:cstheme="minorHAnsi"/>
+          <w:color w:val="000000" w:themeColor="text1"/>
+        </w:rPr>
+        <w:t>, Node</w:t>
       </w:r>
       <w:r>
         <w:rPr>
@@ -958,7 +1238,49 @@
           <w:rFonts w:cstheme="minorHAnsi"/>
           <w:color w:val="000000" w:themeColor="text1"/>
         </w:rPr>
-        <w:t>JS, Computer hardware repair, Python, DJANGO, MS Office</w:t>
+        <w:t xml:space="preserve">JS, </w:t>
+      </w:r>
+      <w:r>
+        <w:rPr>
+          <w:rFonts w:cstheme="minorHAnsi"/>
+          <w:color w:val="000000" w:themeColor="text1"/>
+        </w:rPr>
+        <w:t xml:space="preserve">SQL, </w:t>
+      </w:r>
+      <w:r>
+        <w:rPr>
+          <w:rFonts w:cstheme="minorHAnsi"/>
+          <w:color w:val="000000" w:themeColor="text1"/>
+        </w:rPr>
+        <w:t>Computer hardware, Python, D</w:t>
+      </w:r>
+      <w:r>
+        <w:rPr>
+          <w:rFonts w:cstheme="minorHAnsi"/>
+          <w:color w:val="000000" w:themeColor="text1"/>
+        </w:rPr>
+        <w:t>jango</w:t>
+      </w:r>
+      <w:r>
+        <w:rPr>
+          <w:rFonts w:cstheme="minorHAnsi"/>
+          <w:color w:val="000000" w:themeColor="text1"/>
+        </w:rPr>
+        <w:t>,</w:t>
+      </w:r>
+      <w:r>
+        <w:rPr>
+          <w:rFonts w:cstheme="minorHAnsi"/>
+          <w:color w:val="000000" w:themeColor="text1"/>
+        </w:rPr>
+        <w:t xml:space="preserve"> Flask,</w:t>
+      </w:r>
+      <w:r>
+        <w:rPr>
+          <w:rFonts w:cstheme="minorHAnsi"/>
+          <w:color w:val="000000" w:themeColor="text1"/>
+        </w:rPr>
+        <w:t xml:space="preserve"> MS Office</w:t>
       </w:r>
       <w:r>
         <w:rPr>
@@ -2168,6 +2490,18 @@
     <w:pitch w:val="variable"/>
     <w:sig w:usb0="00000003" w:usb1="00000000" w:usb2="00000000" w:usb3="00000000" w:csb0="00000001" w:csb1="00000000"/>
   </w:font>
+  <w:font w:name="Aptos">
+    <w:charset w:val="00"/>
+    <w:family w:val="swiss"/>
+    <w:pitch w:val="variable"/>
+    <w:sig w:usb0="20000287" w:usb1="00000003" w:usb2="00000000" w:usb3="00000000" w:csb0="0000019F" w:csb1="00000000"/>
+  </w:font>
+  <w:font w:name="Aptos Display">
+    <w:charset w:val="00"/>
+    <w:family w:val="swiss"/>
+    <w:pitch w:val="variable"/>
+    <w:sig w:usb0="20000287" w:usb1="00000003" w:usb2="00000000" w:usb3="00000000" w:csb0="0000019F" w:csb1="00000000"/>
+  </w:font>
 </w:fonts>
 </file>
 
@@ -2188,7 +2522,10 @@
   <w:rsids>
     <w:rsidRoot w:val="00BC2517"/>
     <w:rsid w:val="00667D8C"/>
+    <w:rsid w:val="00707CD4"/>
+    <w:rsid w:val="008A3720"/>
     <w:rsid w:val="009374A3"/>
+    <w:rsid w:val="00974A35"/>
     <w:rsid w:val="00BC2517"/>
     <w:rsid w:val="00BE79AC"/>
   </w:rsids>

</xml_diff>